<commit_message>
Added OOP stuff and made changes to questions
</commit_message>
<xml_diff>
--- a/Files/Questions.docx
+++ b/Files/Questions.docx
@@ -4,31 +4,203 @@
   <w:body>
     <w:p>
       <w:pPr>
-        <w:rPr>
-          <w:sz w:val="24"/>
-          <w:szCs w:val="24"/>
-        </w:rPr>
-      </w:pPr>
-      <w:r>
-        <w:rPr>
-          <w:sz w:val="24"/>
-          <w:szCs w:val="24"/>
+        <w:ind w:left="720" w:hanging="720"/>
+        <w:rPr>
+          <w:b/>
+          <w:bCs/>
+          <w:sz w:val="24"/>
+          <w:szCs w:val="24"/>
+        </w:rPr>
+      </w:pPr>
+      <w:r>
+        <w:rPr>
+          <w:b/>
+          <w:bCs/>
+          <w:sz w:val="24"/>
+          <w:szCs w:val="24"/>
+        </w:rPr>
+        <w:t xml:space="preserve">Mohammad </w:t>
+      </w:r>
+      <w:proofErr w:type="spellStart"/>
+      <w:r>
+        <w:rPr>
+          <w:b/>
+          <w:bCs/>
+          <w:sz w:val="24"/>
+          <w:szCs w:val="24"/>
+        </w:rPr>
+        <w:t>Musaab</w:t>
+      </w:r>
+      <w:proofErr w:type="spellEnd"/>
+      <w:r>
+        <w:rPr>
+          <w:b/>
+          <w:bCs/>
+          <w:sz w:val="24"/>
+          <w:szCs w:val="24"/>
+        </w:rPr>
+        <w:t xml:space="preserve"> Khan (</w:t>
+      </w:r>
+      <w:r>
+        <w:rPr>
+          <w:b/>
+          <w:bCs/>
+          <w:sz w:val="24"/>
+          <w:szCs w:val="24"/>
+        </w:rPr>
+        <w:t xml:space="preserve"> </w:t>
+      </w:r>
+      <w:r>
+        <w:rPr>
+          <w:b/>
+          <w:bCs/>
+          <w:sz w:val="24"/>
+          <w:szCs w:val="24"/>
+        </w:rPr>
+        <w:t>102761862</w:t>
+      </w:r>
+      <w:r>
+        <w:rPr>
+          <w:b/>
+          <w:bCs/>
+          <w:sz w:val="24"/>
+          <w:szCs w:val="24"/>
+        </w:rPr>
+        <w:t xml:space="preserve"> )</w:t>
+      </w:r>
+    </w:p>
+    <w:p>
+      <w:pPr>
+        <w:rPr>
+          <w:sz w:val="24"/>
+          <w:szCs w:val="24"/>
+        </w:rPr>
+      </w:pPr>
+      <w:r>
+        <w:rPr>
+          <w:sz w:val="24"/>
+          <w:szCs w:val="24"/>
+        </w:rPr>
+        <w:t>Hassan Inayat Chaudhry (</w:t>
+      </w:r>
+      <w:r>
+        <w:rPr>
+          <w:sz w:val="24"/>
+          <w:szCs w:val="24"/>
+        </w:rPr>
+        <w:t xml:space="preserve"> 102761862</w:t>
+      </w:r>
+      <w:r>
+        <w:rPr>
+          <w:sz w:val="24"/>
+          <w:szCs w:val="24"/>
+        </w:rPr>
+        <w:t xml:space="preserve"> )</w:t>
+      </w:r>
+    </w:p>
+    <w:p>
+      <w:pPr>
+        <w:rPr>
+          <w:sz w:val="24"/>
+          <w:szCs w:val="24"/>
+        </w:rPr>
+      </w:pPr>
+      <w:r>
+        <w:rPr>
+          <w:sz w:val="24"/>
+          <w:szCs w:val="24"/>
+        </w:rPr>
+        <w:t xml:space="preserve">Alexander Calvin </w:t>
+      </w:r>
+      <w:proofErr w:type="spellStart"/>
+      <w:r>
+        <w:rPr>
+          <w:sz w:val="24"/>
+          <w:szCs w:val="24"/>
+        </w:rPr>
+        <w:t>Ladish</w:t>
+      </w:r>
+      <w:proofErr w:type="spellEnd"/>
+      <w:r>
+        <w:rPr>
+          <w:sz w:val="24"/>
+          <w:szCs w:val="24"/>
+        </w:rPr>
+        <w:t xml:space="preserve"> (</w:t>
+      </w:r>
+      <w:r>
+        <w:rPr>
+          <w:sz w:val="24"/>
+          <w:szCs w:val="24"/>
+        </w:rPr>
+        <w:t xml:space="preserve"> </w:t>
+      </w:r>
+      <w:r>
+        <w:rPr>
+          <w:sz w:val="24"/>
+          <w:szCs w:val="24"/>
+        </w:rPr>
+        <w:t>102770305</w:t>
+      </w:r>
+      <w:r>
+        <w:rPr>
+          <w:sz w:val="24"/>
+          <w:szCs w:val="24"/>
+        </w:rPr>
+        <w:t xml:space="preserve"> )</w:t>
+      </w:r>
+    </w:p>
+    <w:p>
+      <w:pPr>
+        <w:rPr>
+          <w:sz w:val="24"/>
+          <w:szCs w:val="24"/>
+        </w:rPr>
+      </w:pPr>
+      <w:r>
+        <w:rPr>
+          <w:sz w:val="24"/>
+          <w:szCs w:val="24"/>
+        </w:rPr>
+        <w:t>Masrur Rahman Zahin ( 101214608 )</w:t>
+      </w:r>
+    </w:p>
+    <w:p>
+      <w:pPr>
+        <w:rPr>
+          <w:sz w:val="24"/>
+          <w:szCs w:val="24"/>
+        </w:rPr>
+      </w:pPr>
+    </w:p>
+    <w:p>
+      <w:pPr>
+        <w:jc w:val="center"/>
+        <w:rPr>
+          <w:sz w:val="36"/>
+          <w:szCs w:val="36"/>
+        </w:rPr>
+      </w:pPr>
+      <w:r>
+        <w:rPr>
+          <w:sz w:val="36"/>
+          <w:szCs w:val="36"/>
         </w:rPr>
         <w:t>Business Name: Al-</w:t>
       </w:r>
       <w:proofErr w:type="spellStart"/>
       <w:r>
         <w:rPr>
-          <w:sz w:val="24"/>
-          <w:szCs w:val="24"/>
+          <w:sz w:val="36"/>
+          <w:szCs w:val="36"/>
         </w:rPr>
         <w:t>Hilal</w:t>
       </w:r>
       <w:proofErr w:type="spellEnd"/>
       <w:r>
         <w:rPr>
-          <w:sz w:val="24"/>
-          <w:szCs w:val="24"/>
+          <w:sz w:val="36"/>
+          <w:szCs w:val="36"/>
         </w:rPr>
         <w:t xml:space="preserve"> Poultry</w:t>
       </w:r>
@@ -45,7 +217,30 @@
           <w:sz w:val="24"/>
           <w:szCs w:val="24"/>
         </w:rPr>
-        <w:t>Business background: The business provides services</w:t>
+        <w:t xml:space="preserve">Business background: The business </w:t>
+      </w:r>
+      <w:r>
+        <w:rPr>
+          <w:sz w:val="24"/>
+          <w:szCs w:val="24"/>
+        </w:rPr>
+        <w:t xml:space="preserve">supplies and sells various meat related products such as chicken, </w:t>
+      </w:r>
+      <w:proofErr w:type="gramStart"/>
+      <w:r>
+        <w:rPr>
+          <w:sz w:val="24"/>
+          <w:szCs w:val="24"/>
+        </w:rPr>
+        <w:t>beef</w:t>
+      </w:r>
+      <w:proofErr w:type="gramEnd"/>
+      <w:r>
+        <w:rPr>
+          <w:sz w:val="24"/>
+          <w:szCs w:val="24"/>
+        </w:rPr>
+        <w:t xml:space="preserve"> and fish to other services such as Hospitals.</w:t>
       </w:r>
     </w:p>
     <w:p>
@@ -83,6 +278,124 @@
           <w:sz w:val="24"/>
           <w:szCs w:val="24"/>
         </w:rPr>
+        <w:t>- Why do you need a website?</w:t>
+      </w:r>
+    </w:p>
+    <w:p>
+      <w:pPr>
+        <w:rPr>
+          <w:sz w:val="24"/>
+          <w:szCs w:val="24"/>
+        </w:rPr>
+      </w:pPr>
+      <w:r>
+        <w:rPr>
+          <w:sz w:val="24"/>
+          <w:szCs w:val="24"/>
+        </w:rPr>
+        <w:t>- What sort of features would you like in a website? (</w:t>
+      </w:r>
+      <w:r>
+        <w:rPr>
+          <w:sz w:val="24"/>
+          <w:szCs w:val="24"/>
+        </w:rPr>
+        <w:t xml:space="preserve"> </w:t>
+      </w:r>
+      <w:r>
+        <w:rPr>
+          <w:sz w:val="24"/>
+          <w:szCs w:val="24"/>
+        </w:rPr>
+        <w:t>Cash flow tracker, Staff Attendance</w:t>
+      </w:r>
+      <w:r>
+        <w:rPr>
+          <w:sz w:val="24"/>
+          <w:szCs w:val="24"/>
+        </w:rPr>
+        <w:t xml:space="preserve"> </w:t>
+      </w:r>
+      <w:r>
+        <w:rPr>
+          <w:sz w:val="24"/>
+          <w:szCs w:val="24"/>
+        </w:rPr>
+        <w:t>)</w:t>
+      </w:r>
+    </w:p>
+    <w:p>
+      <w:pPr>
+        <w:rPr>
+          <w:sz w:val="24"/>
+          <w:szCs w:val="24"/>
+        </w:rPr>
+      </w:pPr>
+      <w:r>
+        <w:rPr>
+          <w:sz w:val="24"/>
+          <w:szCs w:val="24"/>
+        </w:rPr>
+        <w:t>- Who is your target audience?</w:t>
+      </w:r>
+    </w:p>
+    <w:p>
+      <w:pPr>
+        <w:rPr>
+          <w:sz w:val="24"/>
+          <w:szCs w:val="24"/>
+        </w:rPr>
+      </w:pPr>
+      <w:r>
+        <w:rPr>
+          <w:sz w:val="24"/>
+          <w:szCs w:val="24"/>
+        </w:rPr>
+        <w:t>- Do you want an online store?</w:t>
+      </w:r>
+    </w:p>
+    <w:p>
+      <w:pPr>
+        <w:rPr>
+          <w:sz w:val="24"/>
+          <w:szCs w:val="24"/>
+        </w:rPr>
+      </w:pPr>
+      <w:r>
+        <w:rPr>
+          <w:sz w:val="24"/>
+          <w:szCs w:val="24"/>
+        </w:rPr>
+        <w:t>- What products do you want us to show?</w:t>
+      </w:r>
+    </w:p>
+    <w:p>
+      <w:pPr>
+        <w:rPr>
+          <w:sz w:val="24"/>
+          <w:szCs w:val="24"/>
+        </w:rPr>
+      </w:pPr>
+      <w:r>
+        <w:rPr>
+          <w:sz w:val="24"/>
+          <w:szCs w:val="24"/>
+        </w:rPr>
+        <w:t>- What you want a promotional video?</w:t>
+      </w:r>
+    </w:p>
+    <w:p>
+      <w:pPr>
+        <w:rPr>
+          <w:sz w:val="24"/>
+          <w:szCs w:val="24"/>
+        </w:rPr>
+      </w:pPr>
+      <w:r>
+        <w:rPr>
+          <w:sz w:val="24"/>
+          <w:szCs w:val="24"/>
+        </w:rPr>
         <w:t xml:space="preserve">- </w:t>
       </w:r>
       <w:r>
@@ -90,132 +403,38 @@
           <w:sz w:val="24"/>
           <w:szCs w:val="24"/>
         </w:rPr>
-        <w:t>W</w:t>
-      </w:r>
-      <w:r>
-        <w:rPr>
-          <w:sz w:val="24"/>
-          <w:szCs w:val="24"/>
-        </w:rPr>
-        <w:t>hat’s the maximum number of cocks available at once?</w:t>
-      </w:r>
-    </w:p>
-    <w:p>
-      <w:pPr>
-        <w:rPr>
-          <w:sz w:val="24"/>
-          <w:szCs w:val="24"/>
-        </w:rPr>
-      </w:pPr>
-      <w:r>
-        <w:rPr>
-          <w:sz w:val="24"/>
-          <w:szCs w:val="24"/>
-        </w:rPr>
-        <w:t>- Why do you need a website?</w:t>
-      </w:r>
-    </w:p>
-    <w:p>
-      <w:pPr>
-        <w:rPr>
-          <w:sz w:val="24"/>
-          <w:szCs w:val="24"/>
-        </w:rPr>
-      </w:pPr>
-      <w:r>
-        <w:rPr>
-          <w:sz w:val="24"/>
-          <w:szCs w:val="24"/>
-        </w:rPr>
-        <w:t>- What sort of features would you like in a website? (</w:t>
-      </w:r>
-      <w:r>
-        <w:rPr>
-          <w:sz w:val="24"/>
-          <w:szCs w:val="24"/>
-        </w:rPr>
-        <w:t xml:space="preserve"> </w:t>
-      </w:r>
-      <w:r>
-        <w:rPr>
-          <w:sz w:val="24"/>
-          <w:szCs w:val="24"/>
-        </w:rPr>
-        <w:t>Cash flow tracker, Staff Attendance</w:t>
-      </w:r>
-      <w:r>
-        <w:rPr>
-          <w:sz w:val="24"/>
-          <w:szCs w:val="24"/>
-        </w:rPr>
-        <w:t xml:space="preserve"> </w:t>
-      </w:r>
-      <w:r>
-        <w:rPr>
-          <w:sz w:val="24"/>
-          <w:szCs w:val="24"/>
-        </w:rPr>
-        <w:t>)</w:t>
-      </w:r>
-    </w:p>
-    <w:p>
-      <w:pPr>
-        <w:rPr>
-          <w:sz w:val="24"/>
-          <w:szCs w:val="24"/>
-        </w:rPr>
-      </w:pPr>
-      <w:r>
-        <w:rPr>
-          <w:sz w:val="24"/>
-          <w:szCs w:val="24"/>
-        </w:rPr>
-        <w:t>- Who is your target audience?</w:t>
-      </w:r>
-    </w:p>
-    <w:p>
-      <w:pPr>
-        <w:rPr>
-          <w:sz w:val="24"/>
-          <w:szCs w:val="24"/>
-        </w:rPr>
-      </w:pPr>
-      <w:r>
-        <w:rPr>
-          <w:sz w:val="24"/>
-          <w:szCs w:val="24"/>
-        </w:rPr>
-        <w:t>- Do you want an online store?</w:t>
-      </w:r>
-    </w:p>
-    <w:p>
-      <w:pPr>
-        <w:rPr>
-          <w:sz w:val="24"/>
-          <w:szCs w:val="24"/>
-        </w:rPr>
-      </w:pPr>
-      <w:r>
-        <w:rPr>
-          <w:sz w:val="24"/>
-          <w:szCs w:val="24"/>
-        </w:rPr>
-        <w:t>- What products do you want us to show?</w:t>
-      </w:r>
-    </w:p>
-    <w:p>
-      <w:pPr>
-        <w:rPr>
-          <w:sz w:val="24"/>
-          <w:szCs w:val="24"/>
-        </w:rPr>
-      </w:pPr>
-      <w:r>
-        <w:rPr>
-          <w:sz w:val="24"/>
-          <w:szCs w:val="24"/>
-        </w:rPr>
-        <w:t>- What you want a promotional video?</w:t>
+        <w:t xml:space="preserve">Do you need a user database? ( </w:t>
+      </w:r>
+      <w:proofErr w:type="gramStart"/>
+      <w:r>
+        <w:rPr>
+          <w:sz w:val="24"/>
+          <w:szCs w:val="24"/>
+        </w:rPr>
+        <w:t>keep</w:t>
+      </w:r>
+      <w:proofErr w:type="gramEnd"/>
+      <w:r>
+        <w:rPr>
+          <w:sz w:val="24"/>
+          <w:szCs w:val="24"/>
+        </w:rPr>
+        <w:t xml:space="preserve"> track of user’s account )</w:t>
+      </w:r>
+    </w:p>
+    <w:p>
+      <w:pPr>
+        <w:rPr>
+          <w:sz w:val="24"/>
+          <w:szCs w:val="24"/>
+        </w:rPr>
+      </w:pPr>
+      <w:r>
+        <w:rPr>
+          <w:sz w:val="24"/>
+          <w:szCs w:val="24"/>
+        </w:rPr>
+        <w:t>- Do you want a newsletter service?</w:t>
       </w:r>
     </w:p>
     <w:p>
@@ -237,7 +456,14 @@
           <w:sz w:val="24"/>
           <w:szCs w:val="24"/>
         </w:rPr>
-        <w:t xml:space="preserve">Do you need a user database? ( </w:t>
+        <w:t>What is your budget?</w:t>
+      </w:r>
+      <w:r>
+        <w:rPr>
+          <w:sz w:val="24"/>
+          <w:szCs w:val="24"/>
+        </w:rPr>
+        <w:t xml:space="preserve"> ( </w:t>
       </w:r>
       <w:proofErr w:type="gramStart"/>
       <w:r>
@@ -245,7 +471,7 @@
           <w:sz w:val="24"/>
           <w:szCs w:val="24"/>
         </w:rPr>
-        <w:t>keep</w:t>
+        <w:t>hosting</w:t>
       </w:r>
       <w:proofErr w:type="gramEnd"/>
       <w:r>
@@ -253,26 +479,68 @@
           <w:sz w:val="24"/>
           <w:szCs w:val="24"/>
         </w:rPr>
-        <w:t xml:space="preserve"> track of user’s account )</w:t>
-      </w:r>
-    </w:p>
-    <w:p>
-      <w:pPr>
-        <w:rPr>
-          <w:sz w:val="24"/>
-          <w:szCs w:val="24"/>
-        </w:rPr>
-      </w:pPr>
-      <w:r>
-        <w:rPr>
-          <w:sz w:val="24"/>
-          <w:szCs w:val="24"/>
-        </w:rPr>
-        <w:t>- Do you want a newsletter service?</w:t>
-      </w:r>
-    </w:p>
-    <w:p>
-      <w:pPr>
+        <w:t xml:space="preserve"> fees )</w:t>
+      </w:r>
+    </w:p>
+    <w:p>
+      <w:pPr>
+        <w:tabs>
+          <w:tab w:val="left" w:pos="4583"/>
+        </w:tabs>
+        <w:rPr>
+          <w:sz w:val="24"/>
+          <w:szCs w:val="24"/>
+        </w:rPr>
+      </w:pPr>
+      <w:r>
+        <w:rPr>
+          <w:sz w:val="24"/>
+          <w:szCs w:val="24"/>
+        </w:rPr>
+        <w:t>- What is the major goal of your company?</w:t>
+      </w:r>
+    </w:p>
+    <w:p>
+      <w:pPr>
+        <w:tabs>
+          <w:tab w:val="left" w:pos="4583"/>
+        </w:tabs>
+        <w:rPr>
+          <w:sz w:val="24"/>
+          <w:szCs w:val="24"/>
+        </w:rPr>
+      </w:pPr>
+      <w:r>
+        <w:rPr>
+          <w:sz w:val="24"/>
+          <w:szCs w:val="24"/>
+        </w:rPr>
+        <w:t>- Who are your competitors?</w:t>
+      </w:r>
+    </w:p>
+    <w:p>
+      <w:pPr>
+        <w:tabs>
+          <w:tab w:val="left" w:pos="4583"/>
+        </w:tabs>
+        <w:rPr>
+          <w:sz w:val="24"/>
+          <w:szCs w:val="24"/>
+        </w:rPr>
+      </w:pPr>
+      <w:r>
+        <w:rPr>
+          <w:sz w:val="24"/>
+          <w:szCs w:val="24"/>
+        </w:rPr>
+        <w:t>- What is the unique selling point in your business?</w:t>
+      </w:r>
+    </w:p>
+    <w:p>
+      <w:pPr>
+        <w:tabs>
+          <w:tab w:val="left" w:pos="4583"/>
+        </w:tabs>
         <w:rPr>
           <w:sz w:val="24"/>
           <w:szCs w:val="24"/>
@@ -284,6 +552,31 @@
           <w:szCs w:val="24"/>
         </w:rPr>
         <w:t xml:space="preserve">- </w:t>
+      </w:r>
+      <w:r>
+        <w:rPr>
+          <w:sz w:val="24"/>
+          <w:szCs w:val="24"/>
+        </w:rPr>
+        <w:t>What are your expectations?</w:t>
+      </w:r>
+    </w:p>
+    <w:p>
+      <w:pPr>
+        <w:tabs>
+          <w:tab w:val="left" w:pos="4583"/>
+        </w:tabs>
+        <w:rPr>
+          <w:sz w:val="24"/>
+          <w:szCs w:val="24"/>
+        </w:rPr>
+      </w:pPr>
+      <w:r>
+        <w:rPr>
+          <w:sz w:val="24"/>
+          <w:szCs w:val="24"/>
+        </w:rPr>
+        <w:t>- What would you view as a success?</w:t>
       </w:r>
     </w:p>
     <w:sectPr>

</xml_diff>